<commit_message>
data - abstract - override
</commit_message>
<xml_diff>
--- a/RecapClasseKotlin.docx
+++ b/RecapClasseKotlin.docx
@@ -12,23 +12,8 @@
         <w:t>Exercice</w:t>
       </w:r>
       <w:r>
-        <w:t xml:space="preserve"> Version 1</w:t>
-      </w:r>
-    </w:p>
-    <w:p>
-      <w:pPr>
-        <w:spacing w:line="360" w:lineRule="auto"/>
-        <w:ind w:left="567"/>
-        <w:jc w:val="both"/>
-      </w:pPr>
-      <w:r>
-        <w:t xml:space="preserve">Chaque point a deux coordonnées X et </w:t>
-      </w:r>
-      <w:proofErr w:type="gramStart"/>
-      <w:r>
-        <w:t>Y .</w:t>
-      </w:r>
-      <w:proofErr w:type="gramEnd"/>
+        <w:t xml:space="preserve"> Version 2</w:t>
+      </w:r>
     </w:p>
     <w:p>
       <w:pPr>
@@ -41,41 +26,42 @@
         <w:jc w:val="both"/>
       </w:pPr>
       <w:r>
-        <w:t>Créer la classe Point</w:t>
-      </w:r>
-      <w:r>
-        <w:t xml:space="preserve"> avec s</w:t>
-      </w:r>
-      <w:r>
-        <w:t xml:space="preserve">es </w:t>
-      </w:r>
-      <w:r>
-        <w:t>attribut</w:t>
-      </w:r>
-      <w:r>
-        <w:t xml:space="preserve">s X et Y, </w:t>
-      </w:r>
-      <w:r>
-        <w:t>u</w:t>
-      </w:r>
-      <w:r>
-        <w:t>n constructeur par initialisat</w:t>
-      </w:r>
-      <w:r>
-        <w:t>ion de X et de Y</w:t>
-      </w:r>
-    </w:p>
-    <w:p>
-      <w:pPr>
-        <w:spacing w:line="360" w:lineRule="auto"/>
-        <w:ind w:left="567"/>
-        <w:jc w:val="both"/>
-      </w:pPr>
-      <w:r>
-        <w:t>Chaque f</w:t>
-      </w:r>
-      <w:r>
-        <w:t>orme géométrique a une couleur.</w:t>
+        <w:t xml:space="preserve">On a besoin de la </w:t>
+      </w:r>
+      <w:r>
+        <w:t xml:space="preserve">méthode </w:t>
+      </w:r>
+      <w:proofErr w:type="spellStart"/>
+      <w:proofErr w:type="gramStart"/>
+      <w:r>
+        <w:t>toString</w:t>
+      </w:r>
+      <w:proofErr w:type="spellEnd"/>
+      <w:r>
+        <w:t>(</w:t>
+      </w:r>
+      <w:proofErr w:type="gramEnd"/>
+      <w:r>
+        <w:t>)</w:t>
+      </w:r>
+      <w:r>
+        <w:t xml:space="preserve"> </w:t>
+      </w:r>
+      <w:r>
+        <w:t xml:space="preserve">dans la classe Point. Apporter à la classe Point les modifications permettant de générer automatiquement la méthode </w:t>
+      </w:r>
+      <w:proofErr w:type="spellStart"/>
+      <w:proofErr w:type="gramStart"/>
+      <w:r>
+        <w:t>toString</w:t>
+      </w:r>
+      <w:proofErr w:type="spellEnd"/>
+      <w:r>
+        <w:t>(</w:t>
+      </w:r>
+      <w:proofErr w:type="gramEnd"/>
+      <w:r>
+        <w:t>)</w:t>
       </w:r>
     </w:p>
     <w:p>
@@ -89,65 +75,26 @@
         <w:jc w:val="both"/>
       </w:pPr>
       <w:r>
-        <w:t xml:space="preserve">Créer la classe </w:t>
-      </w:r>
-      <w:r>
-        <w:t>Forme avec son attribut, s</w:t>
-      </w:r>
-      <w:r>
-        <w:t>on accesseur</w:t>
-      </w:r>
-      <w:r>
-        <w:t xml:space="preserve"> et trois c</w:t>
-      </w:r>
-      <w:r>
-        <w:t>onstructeurs</w:t>
-      </w:r>
-      <w:r>
-        <w:t xml:space="preserve"> (sans paramètres</w:t>
-      </w:r>
-      <w:r>
-        <w:t xml:space="preserve"> (primaire)</w:t>
-      </w:r>
-      <w:r>
-        <w:t xml:space="preserve">, par initialisation de la couleur </w:t>
-      </w:r>
-      <w:r>
-        <w:t xml:space="preserve">(secondaire) </w:t>
-      </w:r>
-      <w:r>
-        <w:t>et par copie</w:t>
-      </w:r>
-      <w:r>
-        <w:t>(secondaire)</w:t>
-      </w:r>
-      <w:r>
-        <w:t>)</w:t>
-      </w:r>
-      <w:r>
-        <w:t>.</w:t>
-      </w:r>
-      <w:r>
-        <w:t xml:space="preserve"> </w:t>
-      </w:r>
-    </w:p>
-    <w:p>
-      <w:pPr>
-        <w:spacing w:line="360" w:lineRule="auto"/>
-        <w:ind w:left="567"/>
-        <w:jc w:val="both"/>
-      </w:pPr>
-      <w:r>
-        <w:t xml:space="preserve">Un cercle est une forme géométrique pour laquelle on définit en plus de la couleur, le rayon </w:t>
-      </w:r>
-      <w:r>
-        <w:t>et le centre </w:t>
-      </w:r>
-      <w:r>
-        <w:t xml:space="preserve">(qui </w:t>
-      </w:r>
-      <w:r>
-        <w:t>est de type Point).</w:t>
+        <w:t xml:space="preserve">Toute forme géométrique a obligatoirement une surface de type </w:t>
+      </w:r>
+      <w:proofErr w:type="spellStart"/>
+      <w:r>
+        <w:t>float</w:t>
+      </w:r>
+      <w:proofErr w:type="spellEnd"/>
+      <w:r>
+        <w:t xml:space="preserve"> qui change en fonction du type de la forme géométriq</w:t>
+      </w:r>
+      <w:bookmarkStart w:id="0" w:name="_GoBack"/>
+      <w:bookmarkEnd w:id="0"/>
+      <w:r>
+        <w:t>ue (on ne connait pas la formule de calcul à ce niveau)</w:t>
+      </w:r>
+      <w:r>
+        <w:t xml:space="preserve">. </w:t>
+      </w:r>
+      <w:r>
+        <w:t>Créer la méthode abstraite surface et apporter les modifications nécessaires</w:t>
       </w:r>
     </w:p>
     <w:p>
@@ -161,49 +108,164 @@
         <w:jc w:val="both"/>
       </w:pPr>
       <w:r>
-        <w:t>Créer la classe Cercle, s</w:t>
-      </w:r>
-      <w:r>
-        <w:t>es attributs</w:t>
-      </w:r>
-      <w:r>
-        <w:t>, u</w:t>
-      </w:r>
-      <w:r>
-        <w:t xml:space="preserve">n constructeur par initialisation </w:t>
-      </w:r>
-      <w:r>
-        <w:t>de la couleur</w:t>
-      </w:r>
-      <w:r>
-        <w:t xml:space="preserve"> (primaire)</w:t>
-      </w:r>
-      <w:r>
-        <w:t xml:space="preserve">, un constructeur par initialisation de la couleur et du rayon </w:t>
-      </w:r>
-      <w:r>
-        <w:t xml:space="preserve">(secondaire) </w:t>
-      </w:r>
-      <w:r>
-        <w:t xml:space="preserve">et un constructeur par initialisation de </w:t>
-      </w:r>
-      <w:r>
-        <w:t xml:space="preserve">toutes les </w:t>
+        <w:t xml:space="preserve">Créer </w:t>
+      </w:r>
+      <w:r>
+        <w:t xml:space="preserve">dans la classe Cercle, </w:t>
+      </w:r>
+      <w:r>
+        <w:t>la méthode</w:t>
+      </w:r>
+      <w:r>
+        <w:t xml:space="preserve"> surface calculée selon la formule suivante :</w:t>
+      </w:r>
+      <w:r>
+        <w:t xml:space="preserve"> 2</w:t>
+      </w:r>
+      <w:r>
+        <w:t>*</w:t>
+      </w:r>
+      <w:r>
+        <w:t>PI</w:t>
+      </w:r>
+      <w:r>
+        <w:t>*Rayon</w:t>
+      </w:r>
+      <w:r>
+        <w:t xml:space="preserve">. </w:t>
+      </w:r>
+      <w:r>
+        <w:t>(</w:t>
       </w:r>
       <w:proofErr w:type="gramStart"/>
       <w:r>
-        <w:t>informations</w:t>
-      </w:r>
+        <w:t>import</w:t>
+      </w:r>
+      <w:proofErr w:type="gramEnd"/>
       <w:r>
         <w:t xml:space="preserve"> </w:t>
       </w:r>
-      <w:r>
-        <w:t xml:space="preserve"> (</w:t>
+      <w:proofErr w:type="spellStart"/>
+      <w:r>
+        <w:t>kotlin.math.PI</w:t>
+      </w:r>
+      <w:proofErr w:type="spellEnd"/>
+      <w:r>
+        <w:t>)</w:t>
+      </w:r>
+    </w:p>
+    <w:p>
+      <w:pPr>
+        <w:pStyle w:val="Paragraphedeliste"/>
+        <w:numPr>
+          <w:ilvl w:val="0"/>
+          <w:numId w:val="1"/>
+        </w:numPr>
+        <w:spacing w:line="360" w:lineRule="auto"/>
+        <w:jc w:val="both"/>
+      </w:pPr>
+      <w:r>
+        <w:t xml:space="preserve">Créer </w:t>
+      </w:r>
+      <w:r>
+        <w:t>dans la classe Cercle</w:t>
+      </w:r>
+      <w:r>
+        <w:t xml:space="preserve"> </w:t>
+      </w:r>
+      <w:r>
+        <w:t xml:space="preserve">la méthode </w:t>
+      </w:r>
+      <w:proofErr w:type="spellStart"/>
+      <w:proofErr w:type="gramStart"/>
+      <w:r>
+        <w:t>toString</w:t>
+      </w:r>
+      <w:proofErr w:type="spellEnd"/>
+      <w:r>
+        <w:t>(</w:t>
       </w:r>
       <w:proofErr w:type="gramEnd"/>
       <w:r>
-        <w:t>secondaire)</w:t>
-      </w:r>
+        <w:t xml:space="preserve">) qui retourne les informations sur le cercle </w:t>
+      </w:r>
+      <w:r>
+        <w:t>sous le format</w:t>
+      </w:r>
+      <w:r>
+        <w:t> </w:t>
+      </w:r>
+      <w:r>
+        <w:t>(Cercle de centre (X,Y)  et de rayon R).(1 pt)</w:t>
+      </w:r>
+    </w:p>
+    <w:p>
+      <w:pPr>
+        <w:pStyle w:val="Paragraphedeliste"/>
+        <w:numPr>
+          <w:ilvl w:val="0"/>
+          <w:numId w:val="1"/>
+        </w:numPr>
+        <w:spacing w:line="360" w:lineRule="auto"/>
+        <w:jc w:val="both"/>
+      </w:pPr>
+      <w:r>
+        <w:t>Créer un point P</w:t>
+      </w:r>
+    </w:p>
+    <w:p>
+      <w:pPr>
+        <w:pStyle w:val="Paragraphedeliste"/>
+        <w:numPr>
+          <w:ilvl w:val="0"/>
+          <w:numId w:val="1"/>
+        </w:numPr>
+        <w:spacing w:line="360" w:lineRule="auto"/>
+        <w:jc w:val="both"/>
+      </w:pPr>
+      <w:r>
+        <w:t>C</w:t>
+      </w:r>
+      <w:r>
+        <w:t>réer 3</w:t>
+      </w:r>
+      <w:r>
+        <w:t xml:space="preserve"> Cercle</w:t>
+      </w:r>
+      <w:r>
+        <w:t>s</w:t>
+      </w:r>
+      <w:r>
+        <w:t xml:space="preserve"> C</w:t>
+      </w:r>
+      <w:r>
+        <w:t>1, C2, C3</w:t>
+      </w:r>
+      <w:r>
+        <w:t xml:space="preserve"> </w:t>
+      </w:r>
+      <w:r>
+        <w:t>en utilisant les trois constructeurs</w:t>
+      </w:r>
+    </w:p>
+    <w:p>
+      <w:pPr>
+        <w:pStyle w:val="Paragraphedeliste"/>
+        <w:numPr>
+          <w:ilvl w:val="0"/>
+          <w:numId w:val="1"/>
+        </w:numPr>
+        <w:spacing w:line="360" w:lineRule="auto"/>
+        <w:jc w:val="both"/>
+      </w:pPr>
+      <w:r>
+        <w:t xml:space="preserve">Tester les méthodes surface et </w:t>
+      </w:r>
+      <w:proofErr w:type="spellStart"/>
+      <w:r>
+        <w:t>toString</w:t>
+      </w:r>
+      <w:proofErr w:type="spellEnd"/>
     </w:p>
     <w:p>
       <w:pPr>
@@ -211,65 +273,8 @@
         <w:ind w:left="567"/>
         <w:jc w:val="both"/>
       </w:pPr>
-      <w:r>
-        <w:t>Créer un point P</w:t>
-      </w:r>
     </w:p>
-    <w:p>
-      <w:pPr>
-        <w:spacing w:line="360" w:lineRule="auto"/>
-        <w:ind w:left="567"/>
-        <w:jc w:val="both"/>
-      </w:pPr>
-      <w:r>
-        <w:t xml:space="preserve">Créer </w:t>
-      </w:r>
-      <w:r>
-        <w:t>3 formes F1, F2 et F3 en utilisant les trois constructeurs</w:t>
-      </w:r>
-    </w:p>
-    <w:p>
-      <w:pPr>
-        <w:spacing w:line="360" w:lineRule="auto"/>
-        <w:ind w:left="567"/>
-        <w:jc w:val="both"/>
-      </w:pPr>
-      <w:r>
-        <w:t>C</w:t>
-      </w:r>
-      <w:r>
-        <w:t>réer 3</w:t>
-      </w:r>
-      <w:r>
-        <w:t xml:space="preserve"> Cercle</w:t>
-      </w:r>
-      <w:r>
-        <w:t>s</w:t>
-      </w:r>
-      <w:r>
-        <w:t xml:space="preserve"> C</w:t>
-      </w:r>
-      <w:r>
-        <w:t>1, C2, C3</w:t>
-      </w:r>
-      <w:r>
-        <w:t xml:space="preserve"> </w:t>
-      </w:r>
-      <w:r>
-        <w:t>en utilisant les trois constructeurs</w:t>
-      </w:r>
-    </w:p>
-    <w:p>
-      <w:pPr>
-        <w:spacing w:line="360" w:lineRule="auto"/>
-        <w:ind w:left="567"/>
-        <w:jc w:val="both"/>
-      </w:pPr>
-    </w:p>
-    <w:p>
-      <w:bookmarkStart w:id="0" w:name="_GoBack"/>
-      <w:bookmarkEnd w:id="0"/>
-    </w:p>
+    <w:p/>
     <w:sectPr>
       <w:footerReference w:type="default" r:id="rId7"/>
       <w:pgSz w:w="11906" w:h="16838"/>

</xml_diff>